<commit_message>
headache, take a break
</commit_message>
<xml_diff>
--- a/The Linux Programming Interface/The Linux Programming Interface.docx
+++ b/The Linux Programming Interface/The Linux Programming Interface.docx
@@ -36273,9 +36273,6 @@
     <w:p>
       <w:pPr>
         <w:ind w:firstLine="420"/>
-        <w:rPr>
-          <w:rFonts w:hint="eastAsia"/>
-        </w:rPr>
       </w:pPr>
       <w:r>
         <w:rPr>
@@ -36323,9 +36320,6 @@
     <w:p>
       <w:pPr>
         <w:ind w:firstLine="420"/>
-        <w:rPr>
-          <w:rFonts w:hint="eastAsia"/>
-        </w:rPr>
       </w:pPr>
       <w:r>
         <w:rPr>
@@ -36337,9 +36331,6 @@
     <w:p>
       <w:pPr>
         <w:ind w:firstLine="420"/>
-        <w:rPr>
-          <w:rFonts w:hint="eastAsia"/>
-        </w:rPr>
       </w:pPr>
       <w:r>
         <w:rPr>
@@ -36411,15 +36402,1243 @@
     <w:p>
       <w:pPr>
         <w:pStyle w:val="2"/>
-        <w:rPr>
-          <w:rFonts w:hint="eastAsia"/>
-        </w:rPr>
       </w:pPr>
       <w:r>
         <w:rPr>
           <w:rFonts w:hint="eastAsia"/>
         </w:rPr>
         <w:t>2.8 内存映射</w:t>
+      </w:r>
+    </w:p>
+    <w:p>
+      <w:pPr>
+        <w:ind w:firstLine="420"/>
+      </w:pPr>
+      <w:r>
+        <w:rPr>
+          <w:rFonts w:hint="eastAsia"/>
+        </w:rPr>
+        <w:t>使用</w:t>
+      </w:r>
+      <w:r>
+        <w:rPr>
+          <w:rFonts w:hint="eastAsia"/>
+        </w:rPr>
+        <w:t>mmap()</w:t>
+      </w:r>
+      <w:r>
+        <w:rPr>
+          <w:rFonts w:hint="eastAsia"/>
+        </w:rPr>
+        <w:t>系统调用可以在调用进程的虚拟地址空间中创建新的内存映射。内存映射有以下两种类型：</w:t>
+      </w:r>
+    </w:p>
+    <w:p>
+      <w:pPr>
+        <w:pStyle w:val="a5"/>
+        <w:numPr>
+          <w:ilvl w:val="0"/>
+          <w:numId w:val="35"/>
+        </w:numPr>
+        <w:ind w:firstLineChars="0"/>
+        <w:rPr>
+          <w:rFonts w:hint="eastAsia"/>
+        </w:rPr>
+      </w:pPr>
+      <w:r>
+        <w:rPr>
+          <w:rFonts w:hint="eastAsia"/>
+        </w:rPr>
+        <w:lastRenderedPageBreak/>
+        <w:t>文件映射把文件区域映射到调用进程的虚拟内存中。一旦映射完成，就可以通过相应内存区域来访问文件内容。当需要时会自动从文件装载到内存页面中。</w:t>
+      </w:r>
+    </w:p>
+    <w:p>
+      <w:pPr>
+        <w:pStyle w:val="a5"/>
+        <w:numPr>
+          <w:ilvl w:val="0"/>
+          <w:numId w:val="35"/>
+        </w:numPr>
+        <w:ind w:firstLineChars="0"/>
+        <w:rPr>
+          <w:rFonts w:hint="eastAsia"/>
+        </w:rPr>
+      </w:pPr>
+      <w:r>
+        <w:rPr>
+          <w:rFonts w:hint="eastAsia"/>
+        </w:rPr>
+        <w:t>匿名映射则没有相应的文件。相反所有映射的页面都初始化为</w:t>
+      </w:r>
+      <w:r>
+        <w:rPr>
+          <w:rFonts w:hint="eastAsia"/>
+        </w:rPr>
+        <w:t>0</w:t>
+      </w:r>
+      <w:r>
+        <w:rPr>
+          <w:rFonts w:hint="eastAsia"/>
+        </w:rPr>
+        <w:t>。</w:t>
+      </w:r>
+    </w:p>
+    <w:p>
+      <w:pPr>
+        <w:ind w:firstLine="420"/>
+        <w:rPr>
+          <w:rFonts w:hint="eastAsia"/>
+        </w:rPr>
+      </w:pPr>
+    </w:p>
+    <w:p>
+      <w:pPr>
+        <w:ind w:firstLine="420"/>
+        <w:rPr>
+          <w:rFonts w:hint="eastAsia"/>
+        </w:rPr>
+      </w:pPr>
+      <w:r>
+        <w:rPr>
+          <w:rFonts w:hint="eastAsia"/>
+        </w:rPr>
+        <w:t>一个进程映射的内存可以和另一个进程共享。可能是两个进程同时映射一个文件的相同区域，或者子进程继承父进程的映射。</w:t>
+      </w:r>
+    </w:p>
+    <w:p>
+      <w:pPr>
+        <w:ind w:firstLine="420"/>
+        <w:rPr>
+          <w:rFonts w:hint="eastAsia"/>
+        </w:rPr>
+      </w:pPr>
+      <w:r>
+        <w:rPr>
+          <w:rFonts w:hint="eastAsia"/>
+        </w:rPr>
+        <w:t>当两个或多个进程共享相同的页面时，每个进程都可能看到其它进程对页面内容的修改，具体则取决于映射是私有还是共享的。当映射是私有的时，对映射内容的修改对于其它进程是不可见的，也不会修改到底层的文件。当映射是共享的时，对映射内容的修改对于其它共享该映射的进程是可见的，而且会更新底层的文件。</w:t>
+      </w:r>
+    </w:p>
+    <w:p>
+      <w:pPr>
+        <w:ind w:firstLine="420"/>
+        <w:rPr>
+          <w:rFonts w:hint="eastAsia"/>
+        </w:rPr>
+      </w:pPr>
+      <w:r>
+        <w:rPr>
+          <w:rFonts w:hint="eastAsia"/>
+        </w:rPr>
+        <w:t>使用内存映射有许多目的，包括装载可执行文件来初始化进程的文本段、分配新的内存（置</w:t>
+      </w:r>
+      <w:r>
+        <w:rPr>
+          <w:rFonts w:hint="eastAsia"/>
+        </w:rPr>
+        <w:t>0</w:t>
+      </w:r>
+      <w:r>
+        <w:rPr>
+          <w:rFonts w:hint="eastAsia"/>
+        </w:rPr>
+        <w:t>）、文件</w:t>
+      </w:r>
+      <w:r>
+        <w:rPr>
+          <w:rFonts w:hint="eastAsia"/>
+        </w:rPr>
+        <w:t>I/O(</w:t>
+      </w:r>
+      <w:r>
+        <w:rPr>
+          <w:rFonts w:hint="eastAsia"/>
+        </w:rPr>
+        <w:t>内存映射</w:t>
+      </w:r>
+      <w:r>
+        <w:rPr>
+          <w:rFonts w:hint="eastAsia"/>
+        </w:rPr>
+        <w:t>I/O)</w:t>
+      </w:r>
+      <w:r>
+        <w:rPr>
+          <w:rFonts w:hint="eastAsia"/>
+        </w:rPr>
+        <w:t>、和进程间通信（通过共享映射）。</w:t>
+      </w:r>
+    </w:p>
+    <w:p>
+      <w:pPr>
+        <w:pStyle w:val="2"/>
+        <w:rPr>
+          <w:rFonts w:hint="eastAsia"/>
+        </w:rPr>
+      </w:pPr>
+      <w:r>
+        <w:rPr>
+          <w:rFonts w:hint="eastAsia"/>
+        </w:rPr>
+        <w:t>2.9 静态和共享库</w:t>
+      </w:r>
+    </w:p>
+    <w:p>
+      <w:pPr>
+        <w:ind w:firstLine="420"/>
+        <w:rPr>
+          <w:rFonts w:hint="eastAsia"/>
+        </w:rPr>
+      </w:pPr>
+      <w:r>
+        <w:rPr>
+          <w:rFonts w:hint="eastAsia"/>
+        </w:rPr>
+        <w:t>对象库是已编译对象代码的文件，包含一组可被应用程序调用的函数（通常是逻辑相关的一组函数）。把一组函数的代码放在一个单独的对象库中，简化了程序创建和维护的工作。现代</w:t>
+      </w:r>
+      <w:r>
+        <w:rPr>
+          <w:rFonts w:hint="eastAsia"/>
+        </w:rPr>
+        <w:t>UNIX</w:t>
+      </w:r>
+      <w:r>
+        <w:rPr>
+          <w:rFonts w:hint="eastAsia"/>
+        </w:rPr>
+        <w:t>系统提供两种对象库：静态库和共享库。</w:t>
+      </w:r>
+    </w:p>
+    <w:p>
+      <w:pPr>
+        <w:ind w:firstLine="420"/>
+        <w:rPr>
+          <w:rFonts w:hint="eastAsia"/>
+        </w:rPr>
+      </w:pPr>
+    </w:p>
+    <w:p>
+      <w:pPr>
+        <w:rPr>
+          <w:rFonts w:hint="eastAsia"/>
+          <w:b/>
+        </w:rPr>
+      </w:pPr>
+      <w:r>
+        <w:rPr>
+          <w:rFonts w:hint="eastAsia"/>
+          <w:b/>
+        </w:rPr>
+        <w:t>静态库</w:t>
+      </w:r>
+    </w:p>
+    <w:p>
+      <w:pPr>
+        <w:ind w:firstLine="420"/>
+        <w:rPr>
+          <w:rFonts w:hint="eastAsia"/>
+        </w:rPr>
+      </w:pPr>
+      <w:r>
+        <w:rPr>
+          <w:rFonts w:hint="eastAsia"/>
+        </w:rPr>
+        <w:t>静态库（有时候称为</w:t>
+      </w:r>
+      <w:r>
+        <w:rPr>
+          <w:rFonts w:hint="eastAsia"/>
+        </w:rPr>
+        <w:t>archive</w:t>
+      </w:r>
+      <w:r>
+        <w:rPr>
+          <w:rFonts w:hint="eastAsia"/>
+        </w:rPr>
+        <w:t>）是早期</w:t>
+      </w:r>
+      <w:r>
+        <w:rPr>
+          <w:rFonts w:hint="eastAsia"/>
+        </w:rPr>
+        <w:t>UNIX</w:t>
+      </w:r>
+      <w:r>
+        <w:rPr>
+          <w:rFonts w:hint="eastAsia"/>
+        </w:rPr>
+        <w:t>系统唯一支持的库类型。静态库本质上是结构化的已编译对象模块。要使用静态库中的函数，我们在构建程序时使用链接命令来指定该库。链接器为应用程序引用的所有函数找到相应的静态库模块，然后从静态库中提取出所需的对象模块，并复制到最终的可执行文件中。我们称这样的程序是静态链接的。</w:t>
+      </w:r>
+    </w:p>
+    <w:p>
+      <w:pPr>
+        <w:ind w:firstLine="420"/>
+        <w:rPr>
+          <w:rFonts w:hint="eastAsia"/>
+        </w:rPr>
+      </w:pPr>
+      <w:r>
+        <w:rPr>
+          <w:rFonts w:hint="eastAsia"/>
+        </w:rPr>
+        <w:t>每个静态链接的程序都从库中复制了需要的对象模块，这种方式导致了一些缺点。其中之一就是不同可执行文件中的对象代码重复浪费了磁盘空间。当使用</w:t>
+      </w:r>
+      <w:r>
+        <w:rPr>
+          <w:rFonts w:hint="eastAsia"/>
+        </w:rPr>
+        <w:lastRenderedPageBreak/>
+        <w:t>相同静态库的多个程序一起执行时，也浪费了内存空间；每个程序都会有相同的函数拷贝在内存中。此外如果库函</w:t>
+      </w:r>
+      <w:r>
+        <w:rPr>
+          <w:rFonts w:hint="eastAsia"/>
+        </w:rPr>
+        <w:t>数需要修改，那么在重新编译该函数并添加到静态库中后，所有使用该函数的应用都必须重新与库进行链接。</w:t>
+      </w:r>
+    </w:p>
+    <w:p>
+      <w:pPr>
+        <w:ind w:firstLine="420"/>
+        <w:rPr>
+          <w:rFonts w:hint="eastAsia"/>
+        </w:rPr>
+      </w:pPr>
+    </w:p>
+    <w:p>
+      <w:pPr>
+        <w:rPr>
+          <w:rFonts w:hint="eastAsia"/>
+          <w:b/>
+        </w:rPr>
+      </w:pPr>
+      <w:r>
+        <w:rPr>
+          <w:rFonts w:hint="eastAsia"/>
+          <w:b/>
+        </w:rPr>
+        <w:t>共享库</w:t>
+      </w:r>
+    </w:p>
+    <w:p>
+      <w:pPr>
+        <w:ind w:firstLine="420"/>
+        <w:rPr>
+          <w:rFonts w:hint="eastAsia"/>
+        </w:rPr>
+      </w:pPr>
+      <w:r>
+        <w:rPr>
+          <w:rFonts w:hint="eastAsia"/>
+        </w:rPr>
+        <w:t>共享库是为了解决静态库的问题而设计的。</w:t>
+      </w:r>
+    </w:p>
+    <w:p>
+      <w:pPr>
+        <w:ind w:firstLine="420"/>
+        <w:rPr>
+          <w:rFonts w:hint="eastAsia"/>
+        </w:rPr>
+      </w:pPr>
+      <w:r>
+        <w:rPr>
+          <w:rFonts w:hint="eastAsia"/>
+        </w:rPr>
+        <w:t>如果程序链接到共享库，那么就不会复制对象模块到可执行文件中，相反链接器会在可执行文件中插入一条记录，表示运行时需要使用这个共享库。当可执行文件装载到内存时，程序调用动态链接器确保所有需要的共享库都能够找到并装载到内存中，然后执行动态链接或</w:t>
+      </w:r>
+      <w:r>
+        <w:rPr>
+          <w:rFonts w:hint="eastAsia"/>
+        </w:rPr>
+        <w:t>resolve</w:t>
+      </w:r>
+      <w:r>
+        <w:rPr>
+          <w:rFonts w:hint="eastAsia"/>
+        </w:rPr>
+        <w:t>到相应的函数定义。在运行时，只有一份共享库需要保存在内存中，所有运行程序都使用这份拷贝。</w:t>
+      </w:r>
+    </w:p>
+    <w:p>
+      <w:pPr>
+        <w:ind w:firstLine="420"/>
+        <w:rPr>
+          <w:rFonts w:hint="eastAsia"/>
+        </w:rPr>
+      </w:pPr>
+      <w:r>
+        <w:rPr>
+          <w:rFonts w:hint="eastAsia"/>
+        </w:rPr>
+        <w:t>共享库只包含唯一的已编译函数，可以节省磁盘空间。同时可以极大地确保程序能够轻松地使用更新版本的函数。只需要重新构建共享库，现有程序在下次运行时就可以自动使用到最新的函数定义。</w:t>
+      </w:r>
+    </w:p>
+    <w:p>
+      <w:pPr>
+        <w:pStyle w:val="2"/>
+        <w:rPr>
+          <w:rFonts w:hint="eastAsia"/>
+        </w:rPr>
+      </w:pPr>
+      <w:r>
+        <w:rPr>
+          <w:rFonts w:hint="eastAsia"/>
+        </w:rPr>
+        <w:t>2.10 进程间通信和同步</w:t>
+      </w:r>
+    </w:p>
+    <w:p>
+      <w:pPr>
+        <w:ind w:firstLine="420"/>
+        <w:rPr>
+          <w:rFonts w:hint="eastAsia"/>
+        </w:rPr>
+      </w:pPr>
+      <w:r>
+        <w:rPr>
+          <w:rFonts w:hint="eastAsia"/>
+        </w:rPr>
+        <w:t>Linux</w:t>
+      </w:r>
+      <w:r>
+        <w:rPr>
+          <w:rFonts w:hint="eastAsia"/>
+        </w:rPr>
+        <w:t>系统运行着许多进程，许多是相互独立进行操作的。但某些进程则需要合作才能完成自己的任务。这些进程需要能够与其它进程进行通信，并同步各自的动作。</w:t>
+      </w:r>
+    </w:p>
+    <w:p>
+      <w:pPr>
+        <w:ind w:firstLine="420"/>
+        <w:rPr>
+          <w:rFonts w:hint="eastAsia"/>
+        </w:rPr>
+      </w:pPr>
+      <w:r>
+        <w:rPr>
+          <w:rFonts w:hint="eastAsia"/>
+        </w:rPr>
+        <w:t>进程间通信的一个方法是通过读取和写入相关信息到磁盘文件中。但是对于许多应用来说，这样做太慢也不够灵活。</w:t>
+      </w:r>
+    </w:p>
+    <w:p>
+      <w:pPr>
+        <w:ind w:firstLine="420"/>
+        <w:rPr>
+          <w:rFonts w:hint="eastAsia"/>
+        </w:rPr>
+      </w:pPr>
+      <w:r>
+        <w:rPr>
+          <w:rFonts w:hint="eastAsia"/>
+        </w:rPr>
+        <w:t>因此</w:t>
+      </w:r>
+      <w:r>
+        <w:rPr>
+          <w:rFonts w:hint="eastAsia"/>
+        </w:rPr>
+        <w:t>Linux</w:t>
+      </w:r>
+      <w:r>
+        <w:rPr>
+          <w:rFonts w:hint="eastAsia"/>
+        </w:rPr>
+        <w:t>和所有现代</w:t>
+      </w:r>
+      <w:r>
+        <w:rPr>
+          <w:rFonts w:hint="eastAsia"/>
+        </w:rPr>
+        <w:t>UNIX</w:t>
+      </w:r>
+      <w:r>
+        <w:rPr>
+          <w:rFonts w:hint="eastAsia"/>
+        </w:rPr>
+        <w:t>实现一样，提供一组丰富的进程间通信机制，包括以下这些：</w:t>
+      </w:r>
+    </w:p>
+    <w:p>
+      <w:pPr>
+        <w:pStyle w:val="a5"/>
+        <w:numPr>
+          <w:ilvl w:val="0"/>
+          <w:numId w:val="36"/>
+        </w:numPr>
+        <w:ind w:firstLineChars="0"/>
+        <w:rPr>
+          <w:rFonts w:hint="eastAsia"/>
+        </w:rPr>
+      </w:pPr>
+      <w:r>
+        <w:rPr>
+          <w:rFonts w:hint="eastAsia"/>
+        </w:rPr>
+        <w:t>信号，用来</w:t>
+      </w:r>
+      <w:r>
+        <w:rPr>
+          <w:rFonts w:hint="eastAsia"/>
+        </w:rPr>
+        <w:t>指示发生了某个事件。</w:t>
+      </w:r>
+    </w:p>
+    <w:p>
+      <w:pPr>
+        <w:pStyle w:val="a5"/>
+        <w:numPr>
+          <w:ilvl w:val="0"/>
+          <w:numId w:val="36"/>
+        </w:numPr>
+        <w:ind w:firstLineChars="0"/>
+        <w:rPr>
+          <w:rFonts w:hint="eastAsia"/>
+        </w:rPr>
+      </w:pPr>
+      <w:r>
+        <w:rPr>
+          <w:rFonts w:hint="eastAsia"/>
+        </w:rPr>
+        <w:t>管道（</w:t>
+      </w:r>
+      <w:r>
+        <w:rPr>
+          <w:rFonts w:hint="eastAsia"/>
+        </w:rPr>
+        <w:t>shell</w:t>
+      </w:r>
+      <w:r>
+        <w:rPr>
+          <w:rFonts w:hint="eastAsia"/>
+        </w:rPr>
+        <w:t>用户熟知的</w:t>
+      </w:r>
+      <w:r>
+        <w:rPr>
+          <w:rFonts w:hint="eastAsia"/>
+        </w:rPr>
+        <w:t>“</w:t>
+      </w:r>
+      <w:r>
+        <w:rPr>
+          <w:rFonts w:hint="eastAsia"/>
+        </w:rPr>
+        <w:t>|</w:t>
+      </w:r>
+      <w:r>
+        <w:rPr>
+          <w:rFonts w:hint="eastAsia"/>
+        </w:rPr>
+        <w:t>”</w:t>
+      </w:r>
+      <w:r>
+        <w:rPr>
+          <w:rFonts w:hint="eastAsia"/>
+        </w:rPr>
+        <w:t>操作符）和</w:t>
+      </w:r>
+      <w:r>
+        <w:rPr>
+          <w:rFonts w:hint="eastAsia"/>
+        </w:rPr>
+        <w:t>FIFO</w:t>
+      </w:r>
+      <w:r>
+        <w:rPr>
+          <w:rFonts w:hint="eastAsia"/>
+        </w:rPr>
+        <w:t>，</w:t>
+      </w:r>
+      <w:r>
+        <w:rPr>
+          <w:rFonts w:hint="eastAsia"/>
+        </w:rPr>
+        <w:t>用来在进程间传输数据。</w:t>
+      </w:r>
+    </w:p>
+    <w:p>
+      <w:pPr>
+        <w:pStyle w:val="a5"/>
+        <w:numPr>
+          <w:ilvl w:val="0"/>
+          <w:numId w:val="36"/>
+        </w:numPr>
+        <w:ind w:firstLineChars="0"/>
+        <w:rPr>
+          <w:rFonts w:hint="eastAsia"/>
+        </w:rPr>
+      </w:pPr>
+      <w:r>
+        <w:rPr>
+          <w:rFonts w:hint="eastAsia"/>
+        </w:rPr>
+        <w:t>socket</w:t>
+      </w:r>
+      <w:r>
+        <w:rPr>
+          <w:rFonts w:hint="eastAsia"/>
+        </w:rPr>
+        <w:t>，用来在进程间传输数据，既可以在同一计算机中，也可以在通过</w:t>
+      </w:r>
+      <w:r>
+        <w:rPr>
+          <w:rFonts w:hint="eastAsia"/>
+        </w:rPr>
+        <w:t>网络连接的不同计算机中进行通信。</w:t>
+      </w:r>
+    </w:p>
+    <w:p>
+      <w:pPr>
+        <w:pStyle w:val="a5"/>
+        <w:numPr>
+          <w:ilvl w:val="0"/>
+          <w:numId w:val="36"/>
+        </w:numPr>
+        <w:ind w:firstLineChars="0"/>
+        <w:rPr>
+          <w:rFonts w:hint="eastAsia"/>
+        </w:rPr>
+      </w:pPr>
+      <w:r>
+        <w:rPr>
+          <w:rFonts w:hint="eastAsia"/>
+        </w:rPr>
+        <w:t>文件锁，允许进程锁住文件的某个区域，阻止其它进程读取和更新该区</w:t>
+      </w:r>
+      <w:r>
+        <w:rPr>
+          <w:rFonts w:hint="eastAsia"/>
+        </w:rPr>
+        <w:lastRenderedPageBreak/>
+        <w:t>域的文件内容。</w:t>
+      </w:r>
+    </w:p>
+    <w:p>
+      <w:pPr>
+        <w:pStyle w:val="a5"/>
+        <w:numPr>
+          <w:ilvl w:val="0"/>
+          <w:numId w:val="36"/>
+        </w:numPr>
+        <w:ind w:firstLineChars="0"/>
+        <w:rPr>
+          <w:rFonts w:hint="eastAsia"/>
+        </w:rPr>
+      </w:pPr>
+      <w:r>
+        <w:rPr>
+          <w:rFonts w:hint="eastAsia"/>
+        </w:rPr>
+        <w:t>消息队列，用来在不同进程间交换消息（数据包）。</w:t>
+      </w:r>
+    </w:p>
+    <w:p>
+      <w:pPr>
+        <w:pStyle w:val="a5"/>
+        <w:numPr>
+          <w:ilvl w:val="0"/>
+          <w:numId w:val="36"/>
+        </w:numPr>
+        <w:ind w:firstLineChars="0"/>
+        <w:rPr>
+          <w:rFonts w:hint="eastAsia"/>
+        </w:rPr>
+      </w:pPr>
+      <w:r>
+        <w:rPr>
+          <w:rFonts w:hint="eastAsia"/>
+        </w:rPr>
+        <w:t>信号量，用来同步进程间的动作。</w:t>
+      </w:r>
+    </w:p>
+    <w:p>
+      <w:pPr>
+        <w:pStyle w:val="a5"/>
+        <w:numPr>
+          <w:ilvl w:val="0"/>
+          <w:numId w:val="36"/>
+        </w:numPr>
+        <w:ind w:firstLineChars="0"/>
+        <w:rPr>
+          <w:rFonts w:hint="eastAsia"/>
+        </w:rPr>
+      </w:pPr>
+      <w:r>
+        <w:rPr>
+          <w:rFonts w:hint="eastAsia"/>
+        </w:rPr>
+        <w:t>共享内存，允许两个或多个进程共享一块内存。当一个进程修改共享内存的内容时，所有进程都可以立即看</w:t>
+      </w:r>
+      <w:r>
+        <w:rPr>
+          <w:rFonts w:hint="eastAsia"/>
+        </w:rPr>
+        <w:t>到</w:t>
+      </w:r>
+      <w:r>
+        <w:rPr>
+          <w:rFonts w:hint="eastAsia"/>
+        </w:rPr>
+        <w:t>这个修改。</w:t>
+      </w:r>
+    </w:p>
+    <w:p>
+      <w:pPr>
+        <w:ind w:firstLine="420"/>
+        <w:rPr>
+          <w:rFonts w:hint="eastAsia"/>
+        </w:rPr>
+      </w:pPr>
+    </w:p>
+    <w:p>
+      <w:pPr>
+        <w:ind w:firstLine="420"/>
+        <w:rPr>
+          <w:rFonts w:hint="eastAsia"/>
+        </w:rPr>
+      </w:pPr>
+      <w:r>
+        <w:rPr>
+          <w:rFonts w:hint="eastAsia"/>
+        </w:rPr>
+        <w:t>UNIX</w:t>
+      </w:r>
+      <w:r>
+        <w:rPr>
+          <w:rFonts w:hint="eastAsia"/>
+        </w:rPr>
+        <w:t>系统的</w:t>
+      </w:r>
+      <w:r>
+        <w:rPr>
+          <w:rFonts w:hint="eastAsia"/>
+        </w:rPr>
+        <w:t>IPC</w:t>
+      </w:r>
+      <w:r>
+        <w:rPr>
+          <w:rFonts w:hint="eastAsia"/>
+        </w:rPr>
+        <w:t>机制数量繁多，有些功能存在重叠，</w:t>
+      </w:r>
+      <w:r>
+        <w:rPr>
+          <w:rFonts w:hint="eastAsia"/>
+        </w:rPr>
+        <w:t>部分原因是各种</w:t>
+      </w:r>
+      <w:r>
+        <w:rPr>
+          <w:rFonts w:hint="eastAsia"/>
+        </w:rPr>
+        <w:t>UNIX</w:t>
+      </w:r>
+      <w:r>
+        <w:rPr>
+          <w:rFonts w:hint="eastAsia"/>
+        </w:rPr>
+        <w:t>系统变种不同发展，以及各种标准的要求导致。例如</w:t>
+      </w:r>
+      <w:r>
+        <w:rPr>
+          <w:rFonts w:hint="eastAsia"/>
+        </w:rPr>
+        <w:t>FIFO</w:t>
+      </w:r>
+      <w:r>
+        <w:rPr>
+          <w:rFonts w:hint="eastAsia"/>
+        </w:rPr>
+        <w:t>和</w:t>
+      </w:r>
+      <w:r>
+        <w:rPr>
+          <w:rFonts w:hint="eastAsia"/>
+        </w:rPr>
+        <w:t>UNIX</w:t>
+      </w:r>
+      <w:r>
+        <w:rPr>
+          <w:rFonts w:hint="eastAsia"/>
+        </w:rPr>
+        <w:t>域</w:t>
+      </w:r>
+      <w:r>
+        <w:rPr>
+          <w:rFonts w:hint="eastAsia"/>
+        </w:rPr>
+        <w:t>socket</w:t>
+      </w:r>
+      <w:r>
+        <w:rPr>
+          <w:rFonts w:hint="eastAsia"/>
+        </w:rPr>
+        <w:t>本质上执行相同的功能，</w:t>
+      </w:r>
+      <w:r>
+        <w:rPr>
+          <w:rFonts w:hint="eastAsia"/>
+        </w:rPr>
+        <w:t>都</w:t>
+      </w:r>
+      <w:r>
+        <w:rPr>
+          <w:rFonts w:hint="eastAsia"/>
+        </w:rPr>
+        <w:t>允许相同系统的不相关进程之间交换数据。</w:t>
+      </w:r>
+      <w:r>
+        <w:rPr>
+          <w:rFonts w:hint="eastAsia"/>
+        </w:rPr>
+        <w:t>现代</w:t>
+      </w:r>
+      <w:r>
+        <w:rPr>
+          <w:rFonts w:hint="eastAsia"/>
+        </w:rPr>
+        <w:t>UNIX</w:t>
+      </w:r>
+      <w:r>
+        <w:rPr>
+          <w:rFonts w:hint="eastAsia"/>
+        </w:rPr>
+        <w:t>系统拥有这两种机制，因为</w:t>
+      </w:r>
+      <w:r>
+        <w:rPr>
+          <w:rFonts w:hint="eastAsia"/>
+        </w:rPr>
+        <w:t>FIFO</w:t>
+      </w:r>
+      <w:r>
+        <w:rPr>
+          <w:rFonts w:hint="eastAsia"/>
+        </w:rPr>
+        <w:t>来自</w:t>
+      </w:r>
+      <w:r>
+        <w:rPr>
+          <w:rFonts w:hint="eastAsia"/>
+        </w:rPr>
+        <w:t>System V</w:t>
+      </w:r>
+      <w:r>
+        <w:rPr>
+          <w:rFonts w:hint="eastAsia"/>
+        </w:rPr>
+        <w:t>，而</w:t>
+      </w:r>
+      <w:r>
+        <w:rPr>
+          <w:rFonts w:hint="eastAsia"/>
+        </w:rPr>
+        <w:t>socket</w:t>
+      </w:r>
+      <w:r>
+        <w:rPr>
+          <w:rFonts w:hint="eastAsia"/>
+        </w:rPr>
+        <w:t>来自</w:t>
+      </w:r>
+      <w:r>
+        <w:rPr>
+          <w:rFonts w:hint="eastAsia"/>
+        </w:rPr>
+        <w:t>BSD</w:t>
+      </w:r>
+      <w:r>
+        <w:rPr>
+          <w:rFonts w:hint="eastAsia"/>
+        </w:rPr>
+        <w:t>。</w:t>
+      </w:r>
+    </w:p>
+    <w:p>
+      <w:pPr>
+        <w:pStyle w:val="2"/>
+        <w:rPr>
+          <w:rFonts w:hint="eastAsia"/>
+        </w:rPr>
+      </w:pPr>
+      <w:r>
+        <w:rPr>
+          <w:rFonts w:hint="eastAsia"/>
+        </w:rPr>
+        <w:t>2.11 信号</w:t>
+      </w:r>
+    </w:p>
+    <w:p>
+      <w:pPr>
+        <w:ind w:firstLine="420"/>
+        <w:rPr>
+          <w:rFonts w:hint="eastAsia"/>
+        </w:rPr>
+      </w:pPr>
+      <w:r>
+        <w:rPr>
+          <w:rFonts w:hint="eastAsia"/>
+        </w:rPr>
+        <w:t>尽管我们在上一节把信号列为</w:t>
+      </w:r>
+      <w:r>
+        <w:rPr>
+          <w:rFonts w:hint="eastAsia"/>
+        </w:rPr>
+        <w:t>IPC</w:t>
+      </w:r>
+      <w:r>
+        <w:rPr>
+          <w:rFonts w:hint="eastAsia"/>
+        </w:rPr>
+        <w:t>机制之一，信号通常还在许多其它情况下被使用。值得我们进一步详加讨论。</w:t>
+      </w:r>
+    </w:p>
+    <w:p>
+      <w:pPr>
+        <w:ind w:firstLine="420"/>
+        <w:rPr>
+          <w:rFonts w:hint="eastAsia"/>
+        </w:rPr>
+      </w:pPr>
+      <w:r>
+        <w:rPr>
+          <w:rFonts w:hint="eastAsia"/>
+        </w:rPr>
+        <w:t>信号通常被描述为“软件中断”。信号的到来通知进程发生了某些事件或者异常条件。信号的种类非常多，每个都标识了不同的事件或异常条件。每个信号类型都由一个整数标识，并使用符号名</w:t>
+      </w:r>
+      <w:r>
+        <w:rPr>
+          <w:rFonts w:hint="eastAsia"/>
+        </w:rPr>
+        <w:t>SIGxxxx</w:t>
+      </w:r>
+      <w:r>
+        <w:rPr>
+          <w:rFonts w:hint="eastAsia"/>
+        </w:rPr>
+        <w:t>来定义。</w:t>
+      </w:r>
+    </w:p>
+    <w:p>
+      <w:pPr>
+        <w:ind w:firstLine="420"/>
+        <w:rPr>
+          <w:rFonts w:hint="eastAsia"/>
+        </w:rPr>
+      </w:pPr>
+      <w:r>
+        <w:rPr>
+          <w:rFonts w:hint="eastAsia"/>
+        </w:rPr>
+        <w:t>信号可以由内核发送给进程，也可以是其它进程发送（需要适当的权限），甚至可以自己给自己发送信号。例如当发生以下情况时，内核会给进程发送信号：</w:t>
+      </w:r>
+    </w:p>
+    <w:p>
+      <w:pPr>
+        <w:pStyle w:val="a5"/>
+        <w:numPr>
+          <w:ilvl w:val="0"/>
+          <w:numId w:val="37"/>
+        </w:numPr>
+        <w:ind w:firstLineChars="0"/>
+        <w:rPr>
+          <w:rFonts w:hint="eastAsia"/>
+        </w:rPr>
+      </w:pPr>
+      <w:r>
+        <w:rPr>
+          <w:rFonts w:hint="eastAsia"/>
+        </w:rPr>
+        <w:t>用户用键盘输入中断字符（通常是</w:t>
+      </w:r>
+      <w:r>
+        <w:rPr>
+          <w:rFonts w:hint="eastAsia"/>
+        </w:rPr>
+        <w:t>Control-C</w:t>
+      </w:r>
+      <w:r>
+        <w:rPr>
+          <w:rFonts w:hint="eastAsia"/>
+        </w:rPr>
+        <w:t>）。</w:t>
+      </w:r>
+    </w:p>
+    <w:p>
+      <w:pPr>
+        <w:pStyle w:val="a5"/>
+        <w:numPr>
+          <w:ilvl w:val="0"/>
+          <w:numId w:val="37"/>
+        </w:numPr>
+        <w:ind w:firstLineChars="0"/>
+        <w:rPr>
+          <w:rFonts w:hint="eastAsia"/>
+        </w:rPr>
+      </w:pPr>
+      <w:r>
+        <w:rPr>
+          <w:rFonts w:hint="eastAsia"/>
+        </w:rPr>
+        <w:t>进程的某个子进程终止。</w:t>
+      </w:r>
+    </w:p>
+    <w:p>
+      <w:pPr>
+        <w:pStyle w:val="a5"/>
+        <w:numPr>
+          <w:ilvl w:val="0"/>
+          <w:numId w:val="37"/>
+        </w:numPr>
+        <w:ind w:firstLineChars="0"/>
+        <w:rPr>
+          <w:rFonts w:hint="eastAsia"/>
+        </w:rPr>
+      </w:pPr>
+      <w:r>
+        <w:rPr>
+          <w:rFonts w:hint="eastAsia"/>
+        </w:rPr>
+        <w:t>进程设置的定时器（</w:t>
+      </w:r>
+      <w:r>
+        <w:rPr>
+          <w:rFonts w:hint="eastAsia"/>
+        </w:rPr>
+        <w:t>alarm</w:t>
+      </w:r>
+      <w:r>
+        <w:rPr>
+          <w:rFonts w:hint="eastAsia"/>
+        </w:rPr>
+        <w:t>时钟）过期。</w:t>
+      </w:r>
+    </w:p>
+    <w:p>
+      <w:pPr>
+        <w:pStyle w:val="a5"/>
+        <w:numPr>
+          <w:ilvl w:val="0"/>
+          <w:numId w:val="37"/>
+        </w:numPr>
+        <w:ind w:firstLineChars="0"/>
+        <w:rPr>
+          <w:rFonts w:hint="eastAsia"/>
+        </w:rPr>
+      </w:pPr>
+      <w:r>
+        <w:rPr>
+          <w:rFonts w:hint="eastAsia"/>
+        </w:rPr>
+        <w:t>进程试图访问非法内存地址。</w:t>
+      </w:r>
+    </w:p>
+    <w:p>
+      <w:pPr>
+        <w:ind w:firstLine="420"/>
+        <w:rPr>
+          <w:rFonts w:hint="eastAsia"/>
+        </w:rPr>
+      </w:pPr>
+    </w:p>
+    <w:p>
+      <w:pPr>
+        <w:ind w:firstLine="420"/>
+        <w:rPr>
+          <w:rFonts w:hint="eastAsia"/>
+        </w:rPr>
+      </w:pPr>
+      <w:r>
+        <w:rPr>
+          <w:rFonts w:hint="eastAsia"/>
+        </w:rPr>
+        <w:t>在</w:t>
+      </w:r>
+      <w:r>
+        <w:rPr>
+          <w:rFonts w:hint="eastAsia"/>
+        </w:rPr>
+        <w:t>shell</w:t>
+      </w:r>
+      <w:r>
+        <w:rPr>
+          <w:rFonts w:hint="eastAsia"/>
+        </w:rPr>
+        <w:t>中，</w:t>
+      </w:r>
+      <w:r>
+        <w:rPr>
+          <w:rFonts w:hint="eastAsia"/>
+        </w:rPr>
+        <w:t>kill</w:t>
+      </w:r>
+      <w:r>
+        <w:rPr>
+          <w:rFonts w:hint="eastAsia"/>
+        </w:rPr>
+        <w:t>命令可以向进程发送信号。</w:t>
+      </w:r>
+      <w:r>
+        <w:rPr>
+          <w:rFonts w:hint="eastAsia"/>
+        </w:rPr>
+        <w:t>kill()</w:t>
+      </w:r>
+      <w:r>
+        <w:rPr>
+          <w:rFonts w:hint="eastAsia"/>
+        </w:rPr>
+        <w:t>系统调用则为程序提供相同的功能。</w:t>
+      </w:r>
+    </w:p>
+    <w:p>
+      <w:pPr>
+        <w:ind w:firstLine="420"/>
+        <w:rPr>
+          <w:rFonts w:hint="eastAsia"/>
+        </w:rPr>
+      </w:pPr>
+      <w:r>
+        <w:rPr>
+          <w:rFonts w:hint="eastAsia"/>
+        </w:rPr>
+        <w:t>当进程接收到一个信号时，它可以根据不同的信号类型，采取以下动作：</w:t>
+      </w:r>
+    </w:p>
+    <w:p>
+      <w:pPr>
+        <w:pStyle w:val="a5"/>
+        <w:numPr>
+          <w:ilvl w:val="0"/>
+          <w:numId w:val="38"/>
+        </w:numPr>
+        <w:ind w:firstLineChars="0"/>
+        <w:rPr>
+          <w:rFonts w:hint="eastAsia"/>
+        </w:rPr>
+      </w:pPr>
+      <w:r>
+        <w:rPr>
+          <w:rFonts w:hint="eastAsia"/>
+        </w:rPr>
+        <w:t>进程</w:t>
+      </w:r>
+      <w:r>
+        <w:rPr>
+          <w:rFonts w:hint="eastAsia"/>
+        </w:rPr>
+        <w:t>忽略信号</w:t>
+      </w:r>
+    </w:p>
+    <w:p>
+      <w:pPr>
+        <w:pStyle w:val="a5"/>
+        <w:numPr>
+          <w:ilvl w:val="0"/>
+          <w:numId w:val="38"/>
+        </w:numPr>
+        <w:ind w:firstLineChars="0"/>
+        <w:rPr>
+          <w:rFonts w:hint="eastAsia"/>
+        </w:rPr>
+      </w:pPr>
+      <w:r>
+        <w:rPr>
+          <w:rFonts w:hint="eastAsia"/>
+        </w:rPr>
+        <w:lastRenderedPageBreak/>
+        <w:t>进程</w:t>
+      </w:r>
+      <w:r>
+        <w:rPr>
+          <w:rFonts w:hint="eastAsia"/>
+        </w:rPr>
+        <w:t>被信号</w:t>
+      </w:r>
+      <w:r>
+        <w:rPr>
+          <w:rFonts w:hint="eastAsia"/>
+        </w:rPr>
+        <w:t>kill</w:t>
+      </w:r>
+    </w:p>
+    <w:p>
+      <w:pPr>
+        <w:pStyle w:val="a5"/>
+        <w:numPr>
+          <w:ilvl w:val="0"/>
+          <w:numId w:val="38"/>
+        </w:numPr>
+        <w:ind w:firstLineChars="0"/>
+        <w:rPr>
+          <w:rFonts w:hint="eastAsia"/>
+        </w:rPr>
+      </w:pPr>
+      <w:r>
+        <w:rPr>
+          <w:rFonts w:hint="eastAsia"/>
+        </w:rPr>
+        <w:t>进程暂时挂起，稍后在收到特别的信号后再继续。</w:t>
+      </w:r>
+    </w:p>
+    <w:p>
+      <w:pPr>
+        <w:ind w:firstLine="420"/>
+        <w:rPr>
+          <w:rFonts w:hint="eastAsia"/>
+        </w:rPr>
+      </w:pPr>
+    </w:p>
+    <w:p>
+      <w:pPr>
+        <w:ind w:firstLine="420"/>
+        <w:rPr>
+          <w:rFonts w:hint="eastAsia"/>
+        </w:rPr>
+      </w:pPr>
+      <w:r>
+        <w:rPr>
+          <w:rFonts w:hint="eastAsia"/>
+        </w:rPr>
+        <w:t>对于多数信号类型，除了接受默认的信号动作，程序可以选择忽略信号，或者创建一个信号处理器。信号处理器是由程序员定义的函数，当信号到来时会被自动调用。这个函数可以根据信号产生的条件执行适当的动作。</w:t>
+      </w:r>
+    </w:p>
+    <w:p>
+      <w:pPr>
+        <w:ind w:firstLine="420"/>
+        <w:rPr>
+          <w:rFonts w:hint="eastAsia"/>
+        </w:rPr>
+      </w:pPr>
+      <w:r>
+        <w:rPr>
+          <w:rFonts w:hint="eastAsia"/>
+        </w:rPr>
+        <w:t>从信号产生到被递送至进程，这段时间称信号是“未决”的。通常未决信号会尽快在进程下次被调度时递送至进程；或者如果进程正在运行，则会立即递送。但是通过添加信号到进程的信号掩码中，也可以阻塞该信号。</w:t>
+      </w:r>
+      <w:r>
+        <w:rPr>
+          <w:rFonts w:hint="eastAsia"/>
+        </w:rPr>
+        <w:t>如果信号产生时被阻塞，就会一直保持未决状态，直到被解除阻塞（从信号掩码中移除）。</w:t>
+      </w:r>
+    </w:p>
+    <w:p>
+      <w:pPr>
+        <w:pStyle w:val="2"/>
+        <w:rPr>
+          <w:rFonts w:hint="eastAsia"/>
+        </w:rPr>
+      </w:pPr>
+      <w:r>
+        <w:rPr>
+          <w:rFonts w:hint="eastAsia"/>
+        </w:rPr>
+        <w:t>2.12 线程</w:t>
       </w:r>
     </w:p>
     <w:p>
@@ -40035,7 +41254,7 @@
                 <w:rPr>
                   <w:noProof/>
                 </w:rPr>
-                <w:t>48</w:t>
+                <w:t>52</w:t>
               </w:r>
             </w:fldSimple>
             <w:r>
@@ -40062,7 +41281,7 @@
                 <w:rPr>
                   <w:noProof/>
                 </w:rPr>
-                <w:t>118</w:t>
+                <w:t>122</w:t>
               </w:r>
             </w:fldSimple>
             <w:r>
@@ -40625,6 +41844,119 @@
     </w:lvl>
   </w:abstractNum>
   <w:abstractNum w:abstractNumId="4">
+    <w:nsid w:val="07057CAC"/>
+    <w:multiLevelType w:val="hybridMultilevel"/>
+    <w:tmpl w:val="2CA63BFC"/>
+    <w:lvl w:ilvl="0" w:tplc="04090001">
+      <w:start w:val="1"/>
+      <w:numFmt w:val="bullet"/>
+      <w:lvlText w:val=""/>
+      <w:lvlJc w:val="left"/>
+      <w:pPr>
+        <w:ind w:left="840" w:hanging="420"/>
+      </w:pPr>
+      <w:rPr>
+        <w:rFonts w:ascii="Wingdings" w:hAnsi="Wingdings" w:hint="default"/>
+      </w:rPr>
+    </w:lvl>
+    <w:lvl w:ilvl="1" w:tplc="04090003" w:tentative="1">
+      <w:start w:val="1"/>
+      <w:numFmt w:val="bullet"/>
+      <w:lvlText w:val=""/>
+      <w:lvlJc w:val="left"/>
+      <w:pPr>
+        <w:ind w:left="1260" w:hanging="420"/>
+      </w:pPr>
+      <w:rPr>
+        <w:rFonts w:ascii="Wingdings" w:hAnsi="Wingdings" w:hint="default"/>
+      </w:rPr>
+    </w:lvl>
+    <w:lvl w:ilvl="2" w:tplc="04090005" w:tentative="1">
+      <w:start w:val="1"/>
+      <w:numFmt w:val="bullet"/>
+      <w:lvlText w:val=""/>
+      <w:lvlJc w:val="left"/>
+      <w:pPr>
+        <w:ind w:left="1680" w:hanging="420"/>
+      </w:pPr>
+      <w:rPr>
+        <w:rFonts w:ascii="Wingdings" w:hAnsi="Wingdings" w:hint="default"/>
+      </w:rPr>
+    </w:lvl>
+    <w:lvl w:ilvl="3" w:tplc="04090001" w:tentative="1">
+      <w:start w:val="1"/>
+      <w:numFmt w:val="bullet"/>
+      <w:lvlText w:val=""/>
+      <w:lvlJc w:val="left"/>
+      <w:pPr>
+        <w:ind w:left="2100" w:hanging="420"/>
+      </w:pPr>
+      <w:rPr>
+        <w:rFonts w:ascii="Wingdings" w:hAnsi="Wingdings" w:hint="default"/>
+      </w:rPr>
+    </w:lvl>
+    <w:lvl w:ilvl="4" w:tplc="04090003" w:tentative="1">
+      <w:start w:val="1"/>
+      <w:numFmt w:val="bullet"/>
+      <w:lvlText w:val=""/>
+      <w:lvlJc w:val="left"/>
+      <w:pPr>
+        <w:ind w:left="2520" w:hanging="420"/>
+      </w:pPr>
+      <w:rPr>
+        <w:rFonts w:ascii="Wingdings" w:hAnsi="Wingdings" w:hint="default"/>
+      </w:rPr>
+    </w:lvl>
+    <w:lvl w:ilvl="5" w:tplc="04090005" w:tentative="1">
+      <w:start w:val="1"/>
+      <w:numFmt w:val="bullet"/>
+      <w:lvlText w:val=""/>
+      <w:lvlJc w:val="left"/>
+      <w:pPr>
+        <w:ind w:left="2940" w:hanging="420"/>
+      </w:pPr>
+      <w:rPr>
+        <w:rFonts w:ascii="Wingdings" w:hAnsi="Wingdings" w:hint="default"/>
+      </w:rPr>
+    </w:lvl>
+    <w:lvl w:ilvl="6" w:tplc="04090001" w:tentative="1">
+      <w:start w:val="1"/>
+      <w:numFmt w:val="bullet"/>
+      <w:lvlText w:val=""/>
+      <w:lvlJc w:val="left"/>
+      <w:pPr>
+        <w:ind w:left="3360" w:hanging="420"/>
+      </w:pPr>
+      <w:rPr>
+        <w:rFonts w:ascii="Wingdings" w:hAnsi="Wingdings" w:hint="default"/>
+      </w:rPr>
+    </w:lvl>
+    <w:lvl w:ilvl="7" w:tplc="04090003" w:tentative="1">
+      <w:start w:val="1"/>
+      <w:numFmt w:val="bullet"/>
+      <w:lvlText w:val=""/>
+      <w:lvlJc w:val="left"/>
+      <w:pPr>
+        <w:ind w:left="3780" w:hanging="420"/>
+      </w:pPr>
+      <w:rPr>
+        <w:rFonts w:ascii="Wingdings" w:hAnsi="Wingdings" w:hint="default"/>
+      </w:rPr>
+    </w:lvl>
+    <w:lvl w:ilvl="8" w:tplc="04090005" w:tentative="1">
+      <w:start w:val="1"/>
+      <w:numFmt w:val="bullet"/>
+      <w:lvlText w:val=""/>
+      <w:lvlJc w:val="left"/>
+      <w:pPr>
+        <w:ind w:left="4200" w:hanging="420"/>
+      </w:pPr>
+      <w:rPr>
+        <w:rFonts w:ascii="Wingdings" w:hAnsi="Wingdings" w:hint="default"/>
+      </w:rPr>
+    </w:lvl>
+  </w:abstractNum>
+  <w:abstractNum w:abstractNumId="5">
     <w:nsid w:val="09123440"/>
     <w:multiLevelType w:val="multilevel"/>
     <w:tmpl w:val="0000001C"/>
@@ -40754,7 +42086,7 @@
       </w:rPr>
     </w:lvl>
   </w:abstractNum>
-  <w:abstractNum w:abstractNumId="5">
+  <w:abstractNum w:abstractNumId="6">
     <w:nsid w:val="162240CE"/>
     <w:multiLevelType w:val="hybridMultilevel"/>
     <w:tmpl w:val="A81490BA"/>
@@ -40867,7 +42199,7 @@
       </w:rPr>
     </w:lvl>
   </w:abstractNum>
-  <w:abstractNum w:abstractNumId="6">
+  <w:abstractNum w:abstractNumId="7">
     <w:nsid w:val="19C66A03"/>
     <w:multiLevelType w:val="hybridMultilevel"/>
     <w:tmpl w:val="86085DDE"/>
@@ -40980,7 +42312,7 @@
       </w:rPr>
     </w:lvl>
   </w:abstractNum>
-  <w:abstractNum w:abstractNumId="7">
+  <w:abstractNum w:abstractNumId="8">
     <w:nsid w:val="1B362E42"/>
     <w:multiLevelType w:val="hybridMultilevel"/>
     <w:tmpl w:val="A2F2A820"/>
@@ -41093,7 +42425,7 @@
       </w:rPr>
     </w:lvl>
   </w:abstractNum>
-  <w:abstractNum w:abstractNumId="8">
+  <w:abstractNum w:abstractNumId="9">
     <w:nsid w:val="223220FE"/>
     <w:multiLevelType w:val="hybridMultilevel"/>
     <w:tmpl w:val="C264FE1A"/>
@@ -41206,7 +42538,7 @@
       </w:rPr>
     </w:lvl>
   </w:abstractNum>
-  <w:abstractNum w:abstractNumId="9">
+  <w:abstractNum w:abstractNumId="10">
     <w:nsid w:val="234F395A"/>
     <w:multiLevelType w:val="hybridMultilevel"/>
     <w:tmpl w:val="F8407546"/>
@@ -41319,7 +42651,7 @@
       </w:rPr>
     </w:lvl>
   </w:abstractNum>
-  <w:abstractNum w:abstractNumId="10">
+  <w:abstractNum w:abstractNumId="11">
     <w:nsid w:val="23634753"/>
     <w:multiLevelType w:val="hybridMultilevel"/>
     <w:tmpl w:val="178A8078"/>
@@ -41432,7 +42764,7 @@
       </w:rPr>
     </w:lvl>
   </w:abstractNum>
-  <w:abstractNum w:abstractNumId="11">
+  <w:abstractNum w:abstractNumId="12">
     <w:nsid w:val="23EE0F39"/>
     <w:multiLevelType w:val="hybridMultilevel"/>
     <w:tmpl w:val="7806F81A"/>
@@ -41545,10 +42877,10 @@
       </w:rPr>
     </w:lvl>
   </w:abstractNum>
-  <w:abstractNum w:abstractNumId="12">
-    <w:nsid w:val="29CB78CB"/>
+  <w:abstractNum w:abstractNumId="13">
+    <w:nsid w:val="29141EC3"/>
     <w:multiLevelType w:val="hybridMultilevel"/>
-    <w:tmpl w:val="BB0EBD14"/>
+    <w:tmpl w:val="CD42034A"/>
     <w:lvl w:ilvl="0" w:tplc="04090001">
       <w:start w:val="1"/>
       <w:numFmt w:val="bullet"/>
@@ -41658,10 +42990,10 @@
       </w:rPr>
     </w:lvl>
   </w:abstractNum>
-  <w:abstractNum w:abstractNumId="13">
-    <w:nsid w:val="2A0961DE"/>
+  <w:abstractNum w:abstractNumId="14">
+    <w:nsid w:val="29CB78CB"/>
     <w:multiLevelType w:val="hybridMultilevel"/>
-    <w:tmpl w:val="855CBAA2"/>
+    <w:tmpl w:val="BB0EBD14"/>
     <w:lvl w:ilvl="0" w:tplc="04090001">
       <w:start w:val="1"/>
       <w:numFmt w:val="bullet"/>
@@ -41771,10 +43103,10 @@
       </w:rPr>
     </w:lvl>
   </w:abstractNum>
-  <w:abstractNum w:abstractNumId="14">
-    <w:nsid w:val="2BBA435C"/>
+  <w:abstractNum w:abstractNumId="15">
+    <w:nsid w:val="2A0961DE"/>
     <w:multiLevelType w:val="hybridMultilevel"/>
-    <w:tmpl w:val="DB1E8EC0"/>
+    <w:tmpl w:val="855CBAA2"/>
     <w:lvl w:ilvl="0" w:tplc="04090001">
       <w:start w:val="1"/>
       <w:numFmt w:val="bullet"/>
@@ -41884,14 +43216,14 @@
       </w:rPr>
     </w:lvl>
   </w:abstractNum>
-  <w:abstractNum w:abstractNumId="15">
-    <w:nsid w:val="32AA59B3"/>
+  <w:abstractNum w:abstractNumId="16">
+    <w:nsid w:val="2BBA435C"/>
     <w:multiLevelType w:val="hybridMultilevel"/>
-    <w:tmpl w:val="D382B7E8"/>
-    <w:lvl w:ilvl="0" w:tplc="04090003">
+    <w:tmpl w:val="DB1E8EC0"/>
+    <w:lvl w:ilvl="0" w:tplc="04090001">
       <w:start w:val="1"/>
       <w:numFmt w:val="bullet"/>
-      <w:lvlText w:val=""/>
+      <w:lvlText w:val=""/>
       <w:lvlJc w:val="left"/>
       <w:pPr>
         <w:ind w:left="840" w:hanging="420"/>
@@ -41997,14 +43329,14 @@
       </w:rPr>
     </w:lvl>
   </w:abstractNum>
-  <w:abstractNum w:abstractNumId="16">
-    <w:nsid w:val="341A0EF4"/>
+  <w:abstractNum w:abstractNumId="17">
+    <w:nsid w:val="32AA59B3"/>
     <w:multiLevelType w:val="hybridMultilevel"/>
-    <w:tmpl w:val="BD1428EC"/>
-    <w:lvl w:ilvl="0" w:tplc="04090001">
+    <w:tmpl w:val="D382B7E8"/>
+    <w:lvl w:ilvl="0" w:tplc="04090003">
       <w:start w:val="1"/>
       <w:numFmt w:val="bullet"/>
-      <w:lvlText w:val=""/>
+      <w:lvlText w:val=""/>
       <w:lvlJc w:val="left"/>
       <w:pPr>
         <w:ind w:left="840" w:hanging="420"/>
@@ -42110,10 +43442,10 @@
       </w:rPr>
     </w:lvl>
   </w:abstractNum>
-  <w:abstractNum w:abstractNumId="17">
-    <w:nsid w:val="34C47E00"/>
+  <w:abstractNum w:abstractNumId="18">
+    <w:nsid w:val="341A0EF4"/>
     <w:multiLevelType w:val="hybridMultilevel"/>
-    <w:tmpl w:val="4A38D3A8"/>
+    <w:tmpl w:val="BD1428EC"/>
     <w:lvl w:ilvl="0" w:tplc="04090001">
       <w:start w:val="1"/>
       <w:numFmt w:val="bullet"/>
@@ -42223,7 +43555,120 @@
       </w:rPr>
     </w:lvl>
   </w:abstractNum>
-  <w:abstractNum w:abstractNumId="18">
+  <w:abstractNum w:abstractNumId="19">
+    <w:nsid w:val="34C47E00"/>
+    <w:multiLevelType w:val="hybridMultilevel"/>
+    <w:tmpl w:val="4A38D3A8"/>
+    <w:lvl w:ilvl="0" w:tplc="04090001">
+      <w:start w:val="1"/>
+      <w:numFmt w:val="bullet"/>
+      <w:lvlText w:val=""/>
+      <w:lvlJc w:val="left"/>
+      <w:pPr>
+        <w:ind w:left="840" w:hanging="420"/>
+      </w:pPr>
+      <w:rPr>
+        <w:rFonts w:ascii="Wingdings" w:hAnsi="Wingdings" w:hint="default"/>
+      </w:rPr>
+    </w:lvl>
+    <w:lvl w:ilvl="1" w:tplc="04090003" w:tentative="1">
+      <w:start w:val="1"/>
+      <w:numFmt w:val="bullet"/>
+      <w:lvlText w:val=""/>
+      <w:lvlJc w:val="left"/>
+      <w:pPr>
+        <w:ind w:left="1260" w:hanging="420"/>
+      </w:pPr>
+      <w:rPr>
+        <w:rFonts w:ascii="Wingdings" w:hAnsi="Wingdings" w:hint="default"/>
+      </w:rPr>
+    </w:lvl>
+    <w:lvl w:ilvl="2" w:tplc="04090005" w:tentative="1">
+      <w:start w:val="1"/>
+      <w:numFmt w:val="bullet"/>
+      <w:lvlText w:val=""/>
+      <w:lvlJc w:val="left"/>
+      <w:pPr>
+        <w:ind w:left="1680" w:hanging="420"/>
+      </w:pPr>
+      <w:rPr>
+        <w:rFonts w:ascii="Wingdings" w:hAnsi="Wingdings" w:hint="default"/>
+      </w:rPr>
+    </w:lvl>
+    <w:lvl w:ilvl="3" w:tplc="04090001" w:tentative="1">
+      <w:start w:val="1"/>
+      <w:numFmt w:val="bullet"/>
+      <w:lvlText w:val=""/>
+      <w:lvlJc w:val="left"/>
+      <w:pPr>
+        <w:ind w:left="2100" w:hanging="420"/>
+      </w:pPr>
+      <w:rPr>
+        <w:rFonts w:ascii="Wingdings" w:hAnsi="Wingdings" w:hint="default"/>
+      </w:rPr>
+    </w:lvl>
+    <w:lvl w:ilvl="4" w:tplc="04090003" w:tentative="1">
+      <w:start w:val="1"/>
+      <w:numFmt w:val="bullet"/>
+      <w:lvlText w:val=""/>
+      <w:lvlJc w:val="left"/>
+      <w:pPr>
+        <w:ind w:left="2520" w:hanging="420"/>
+      </w:pPr>
+      <w:rPr>
+        <w:rFonts w:ascii="Wingdings" w:hAnsi="Wingdings" w:hint="default"/>
+      </w:rPr>
+    </w:lvl>
+    <w:lvl w:ilvl="5" w:tplc="04090005" w:tentative="1">
+      <w:start w:val="1"/>
+      <w:numFmt w:val="bullet"/>
+      <w:lvlText w:val=""/>
+      <w:lvlJc w:val="left"/>
+      <w:pPr>
+        <w:ind w:left="2940" w:hanging="420"/>
+      </w:pPr>
+      <w:rPr>
+        <w:rFonts w:ascii="Wingdings" w:hAnsi="Wingdings" w:hint="default"/>
+      </w:rPr>
+    </w:lvl>
+    <w:lvl w:ilvl="6" w:tplc="04090001" w:tentative="1">
+      <w:start w:val="1"/>
+      <w:numFmt w:val="bullet"/>
+      <w:lvlText w:val=""/>
+      <w:lvlJc w:val="left"/>
+      <w:pPr>
+        <w:ind w:left="3360" w:hanging="420"/>
+      </w:pPr>
+      <w:rPr>
+        <w:rFonts w:ascii="Wingdings" w:hAnsi="Wingdings" w:hint="default"/>
+      </w:rPr>
+    </w:lvl>
+    <w:lvl w:ilvl="7" w:tplc="04090003" w:tentative="1">
+      <w:start w:val="1"/>
+      <w:numFmt w:val="bullet"/>
+      <w:lvlText w:val=""/>
+      <w:lvlJc w:val="left"/>
+      <w:pPr>
+        <w:ind w:left="3780" w:hanging="420"/>
+      </w:pPr>
+      <w:rPr>
+        <w:rFonts w:ascii="Wingdings" w:hAnsi="Wingdings" w:hint="default"/>
+      </w:rPr>
+    </w:lvl>
+    <w:lvl w:ilvl="8" w:tplc="04090005" w:tentative="1">
+      <w:start w:val="1"/>
+      <w:numFmt w:val="bullet"/>
+      <w:lvlText w:val=""/>
+      <w:lvlJc w:val="left"/>
+      <w:pPr>
+        <w:ind w:left="4200" w:hanging="420"/>
+      </w:pPr>
+      <w:rPr>
+        <w:rFonts w:ascii="Wingdings" w:hAnsi="Wingdings" w:hint="default"/>
+      </w:rPr>
+    </w:lvl>
+  </w:abstractNum>
+  <w:abstractNum w:abstractNumId="20">
     <w:nsid w:val="35A12D7F"/>
     <w:multiLevelType w:val="multilevel"/>
     <w:tmpl w:val="FA26158C"/>
@@ -42356,10 +43801,10 @@
       </w:rPr>
     </w:lvl>
   </w:abstractNum>
-  <w:abstractNum w:abstractNumId="19">
-    <w:nsid w:val="43803A58"/>
+  <w:abstractNum w:abstractNumId="21">
+    <w:nsid w:val="42F6142A"/>
     <w:multiLevelType w:val="hybridMultilevel"/>
-    <w:tmpl w:val="F6000878"/>
+    <w:tmpl w:val="7EF875B6"/>
     <w:lvl w:ilvl="0" w:tplc="04090001">
       <w:start w:val="1"/>
       <w:numFmt w:val="bullet"/>
@@ -42469,100 +43914,14 @@
       </w:rPr>
     </w:lvl>
   </w:abstractNum>
-  <w:abstractNum w:abstractNumId="20">
-    <w:nsid w:val="47E616F5"/>
+  <w:abstractNum w:abstractNumId="22">
+    <w:nsid w:val="43803A58"/>
     <w:multiLevelType w:val="hybridMultilevel"/>
-    <w:tmpl w:val="E1867740"/>
-    <w:lvl w:ilvl="0" w:tplc="0409000F">
-      <w:start w:val="1"/>
-      <w:numFmt w:val="decimal"/>
-      <w:lvlText w:val="%1."/>
-      <w:lvlJc w:val="left"/>
-      <w:pPr>
-        <w:ind w:left="840" w:hanging="420"/>
-      </w:pPr>
-    </w:lvl>
-    <w:lvl w:ilvl="1" w:tplc="04090019" w:tentative="1">
-      <w:start w:val="1"/>
-      <w:numFmt w:val="lowerLetter"/>
-      <w:lvlText w:val="%2)"/>
-      <w:lvlJc w:val="left"/>
-      <w:pPr>
-        <w:ind w:left="1260" w:hanging="420"/>
-      </w:pPr>
-    </w:lvl>
-    <w:lvl w:ilvl="2" w:tplc="0409001B" w:tentative="1">
-      <w:start w:val="1"/>
-      <w:numFmt w:val="lowerRoman"/>
-      <w:lvlText w:val="%3."/>
-      <w:lvlJc w:val="right"/>
-      <w:pPr>
-        <w:ind w:left="1680" w:hanging="420"/>
-      </w:pPr>
-    </w:lvl>
-    <w:lvl w:ilvl="3" w:tplc="0409000F" w:tentative="1">
-      <w:start w:val="1"/>
-      <w:numFmt w:val="decimal"/>
-      <w:lvlText w:val="%4."/>
-      <w:lvlJc w:val="left"/>
-      <w:pPr>
-        <w:ind w:left="2100" w:hanging="420"/>
-      </w:pPr>
-    </w:lvl>
-    <w:lvl w:ilvl="4" w:tplc="04090019" w:tentative="1">
-      <w:start w:val="1"/>
-      <w:numFmt w:val="lowerLetter"/>
-      <w:lvlText w:val="%5)"/>
-      <w:lvlJc w:val="left"/>
-      <w:pPr>
-        <w:ind w:left="2520" w:hanging="420"/>
-      </w:pPr>
-    </w:lvl>
-    <w:lvl w:ilvl="5" w:tplc="0409001B" w:tentative="1">
-      <w:start w:val="1"/>
-      <w:numFmt w:val="lowerRoman"/>
-      <w:lvlText w:val="%6."/>
-      <w:lvlJc w:val="right"/>
-      <w:pPr>
-        <w:ind w:left="2940" w:hanging="420"/>
-      </w:pPr>
-    </w:lvl>
-    <w:lvl w:ilvl="6" w:tplc="0409000F" w:tentative="1">
-      <w:start w:val="1"/>
-      <w:numFmt w:val="decimal"/>
-      <w:lvlText w:val="%7."/>
-      <w:lvlJc w:val="left"/>
-      <w:pPr>
-        <w:ind w:left="3360" w:hanging="420"/>
-      </w:pPr>
-    </w:lvl>
-    <w:lvl w:ilvl="7" w:tplc="04090019" w:tentative="1">
-      <w:start w:val="1"/>
-      <w:numFmt w:val="lowerLetter"/>
-      <w:lvlText w:val="%8)"/>
-      <w:lvlJc w:val="left"/>
-      <w:pPr>
-        <w:ind w:left="3780" w:hanging="420"/>
-      </w:pPr>
-    </w:lvl>
-    <w:lvl w:ilvl="8" w:tplc="0409001B" w:tentative="1">
-      <w:start w:val="1"/>
-      <w:numFmt w:val="lowerRoman"/>
-      <w:lvlText w:val="%9."/>
-      <w:lvlJc w:val="right"/>
-      <w:pPr>
-        <w:ind w:left="4200" w:hanging="420"/>
-      </w:pPr>
-    </w:lvl>
-  </w:abstractNum>
-  <w:abstractNum w:abstractNumId="21">
-    <w:nsid w:val="4C0066DA"/>
-    <w:multiLevelType w:val="hybridMultilevel"/>
-    <w:tmpl w:val="E89AF514"/>
-    <w:lvl w:ilvl="0" w:tplc="04090003">
+    <w:tmpl w:val="F6000878"/>
+    <w:lvl w:ilvl="0" w:tplc="04090001">
       <w:start w:val="1"/>
       <w:numFmt w:val="bullet"/>
-      <w:lvlText w:val=""/>
+      <w:lvlText w:val=""/>
       <w:lvlJc w:val="left"/>
       <w:pPr>
         <w:ind w:left="840" w:hanging="420"/>
@@ -42668,14 +44027,100 @@
       </w:rPr>
     </w:lvl>
   </w:abstractNum>
-  <w:abstractNum w:abstractNumId="22">
-    <w:nsid w:val="502562A7"/>
+  <w:abstractNum w:abstractNumId="23">
+    <w:nsid w:val="47E616F5"/>
     <w:multiLevelType w:val="hybridMultilevel"/>
-    <w:tmpl w:val="DD0A6464"/>
-    <w:lvl w:ilvl="0" w:tplc="04090001">
+    <w:tmpl w:val="E1867740"/>
+    <w:lvl w:ilvl="0" w:tplc="0409000F">
+      <w:start w:val="1"/>
+      <w:numFmt w:val="decimal"/>
+      <w:lvlText w:val="%1."/>
+      <w:lvlJc w:val="left"/>
+      <w:pPr>
+        <w:ind w:left="840" w:hanging="420"/>
+      </w:pPr>
+    </w:lvl>
+    <w:lvl w:ilvl="1" w:tplc="04090019" w:tentative="1">
+      <w:start w:val="1"/>
+      <w:numFmt w:val="lowerLetter"/>
+      <w:lvlText w:val="%2)"/>
+      <w:lvlJc w:val="left"/>
+      <w:pPr>
+        <w:ind w:left="1260" w:hanging="420"/>
+      </w:pPr>
+    </w:lvl>
+    <w:lvl w:ilvl="2" w:tplc="0409001B" w:tentative="1">
+      <w:start w:val="1"/>
+      <w:numFmt w:val="lowerRoman"/>
+      <w:lvlText w:val="%3."/>
+      <w:lvlJc w:val="right"/>
+      <w:pPr>
+        <w:ind w:left="1680" w:hanging="420"/>
+      </w:pPr>
+    </w:lvl>
+    <w:lvl w:ilvl="3" w:tplc="0409000F" w:tentative="1">
+      <w:start w:val="1"/>
+      <w:numFmt w:val="decimal"/>
+      <w:lvlText w:val="%4."/>
+      <w:lvlJc w:val="left"/>
+      <w:pPr>
+        <w:ind w:left="2100" w:hanging="420"/>
+      </w:pPr>
+    </w:lvl>
+    <w:lvl w:ilvl="4" w:tplc="04090019" w:tentative="1">
+      <w:start w:val="1"/>
+      <w:numFmt w:val="lowerLetter"/>
+      <w:lvlText w:val="%5)"/>
+      <w:lvlJc w:val="left"/>
+      <w:pPr>
+        <w:ind w:left="2520" w:hanging="420"/>
+      </w:pPr>
+    </w:lvl>
+    <w:lvl w:ilvl="5" w:tplc="0409001B" w:tentative="1">
+      <w:start w:val="1"/>
+      <w:numFmt w:val="lowerRoman"/>
+      <w:lvlText w:val="%6."/>
+      <w:lvlJc w:val="right"/>
+      <w:pPr>
+        <w:ind w:left="2940" w:hanging="420"/>
+      </w:pPr>
+    </w:lvl>
+    <w:lvl w:ilvl="6" w:tplc="0409000F" w:tentative="1">
+      <w:start w:val="1"/>
+      <w:numFmt w:val="decimal"/>
+      <w:lvlText w:val="%7."/>
+      <w:lvlJc w:val="left"/>
+      <w:pPr>
+        <w:ind w:left="3360" w:hanging="420"/>
+      </w:pPr>
+    </w:lvl>
+    <w:lvl w:ilvl="7" w:tplc="04090019" w:tentative="1">
+      <w:start w:val="1"/>
+      <w:numFmt w:val="lowerLetter"/>
+      <w:lvlText w:val="%8)"/>
+      <w:lvlJc w:val="left"/>
+      <w:pPr>
+        <w:ind w:left="3780" w:hanging="420"/>
+      </w:pPr>
+    </w:lvl>
+    <w:lvl w:ilvl="8" w:tplc="0409001B" w:tentative="1">
+      <w:start w:val="1"/>
+      <w:numFmt w:val="lowerRoman"/>
+      <w:lvlText w:val="%9."/>
+      <w:lvlJc w:val="right"/>
+      <w:pPr>
+        <w:ind w:left="4200" w:hanging="420"/>
+      </w:pPr>
+    </w:lvl>
+  </w:abstractNum>
+  <w:abstractNum w:abstractNumId="24">
+    <w:nsid w:val="4C0066DA"/>
+    <w:multiLevelType w:val="hybridMultilevel"/>
+    <w:tmpl w:val="E89AF514"/>
+    <w:lvl w:ilvl="0" w:tplc="04090003">
       <w:start w:val="1"/>
       <w:numFmt w:val="bullet"/>
-      <w:lvlText w:val=""/>
+      <w:lvlText w:val=""/>
       <w:lvlJc w:val="left"/>
       <w:pPr>
         <w:ind w:left="840" w:hanging="420"/>
@@ -42781,10 +44226,10 @@
       </w:rPr>
     </w:lvl>
   </w:abstractNum>
-  <w:abstractNum w:abstractNumId="23">
-    <w:nsid w:val="59845E2A"/>
+  <w:abstractNum w:abstractNumId="25">
+    <w:nsid w:val="502562A7"/>
     <w:multiLevelType w:val="hybridMultilevel"/>
-    <w:tmpl w:val="804A25C6"/>
+    <w:tmpl w:val="DD0A6464"/>
     <w:lvl w:ilvl="0" w:tplc="04090001">
       <w:start w:val="1"/>
       <w:numFmt w:val="bullet"/>
@@ -42894,14 +44339,14 @@
       </w:rPr>
     </w:lvl>
   </w:abstractNum>
-  <w:abstractNum w:abstractNumId="24">
-    <w:nsid w:val="5BBF021C"/>
+  <w:abstractNum w:abstractNumId="26">
+    <w:nsid w:val="5905585D"/>
     <w:multiLevelType w:val="hybridMultilevel"/>
-    <w:tmpl w:val="27C40782"/>
-    <w:lvl w:ilvl="0" w:tplc="04090003">
+    <w:tmpl w:val="7E3C33FE"/>
+    <w:lvl w:ilvl="0" w:tplc="04090001">
       <w:start w:val="1"/>
       <w:numFmt w:val="bullet"/>
-      <w:lvlText w:val=""/>
+      <w:lvlText w:val=""/>
       <w:lvlJc w:val="left"/>
       <w:pPr>
         <w:ind w:left="840" w:hanging="420"/>
@@ -43007,10 +44452,10 @@
       </w:rPr>
     </w:lvl>
   </w:abstractNum>
-  <w:abstractNum w:abstractNumId="25">
-    <w:nsid w:val="617461DD"/>
+  <w:abstractNum w:abstractNumId="27">
+    <w:nsid w:val="59845E2A"/>
     <w:multiLevelType w:val="hybridMultilevel"/>
-    <w:tmpl w:val="50BE2130"/>
+    <w:tmpl w:val="804A25C6"/>
     <w:lvl w:ilvl="0" w:tplc="04090001">
       <w:start w:val="1"/>
       <w:numFmt w:val="bullet"/>
@@ -43120,7 +44565,233 @@
       </w:rPr>
     </w:lvl>
   </w:abstractNum>
-  <w:abstractNum w:abstractNumId="26">
+  <w:abstractNum w:abstractNumId="28">
+    <w:nsid w:val="5BBF021C"/>
+    <w:multiLevelType w:val="hybridMultilevel"/>
+    <w:tmpl w:val="27C40782"/>
+    <w:lvl w:ilvl="0" w:tplc="04090003">
+      <w:start w:val="1"/>
+      <w:numFmt w:val="bullet"/>
+      <w:lvlText w:val=""/>
+      <w:lvlJc w:val="left"/>
+      <w:pPr>
+        <w:ind w:left="840" w:hanging="420"/>
+      </w:pPr>
+      <w:rPr>
+        <w:rFonts w:ascii="Wingdings" w:hAnsi="Wingdings" w:hint="default"/>
+      </w:rPr>
+    </w:lvl>
+    <w:lvl w:ilvl="1" w:tplc="04090003" w:tentative="1">
+      <w:start w:val="1"/>
+      <w:numFmt w:val="bullet"/>
+      <w:lvlText w:val=""/>
+      <w:lvlJc w:val="left"/>
+      <w:pPr>
+        <w:ind w:left="1260" w:hanging="420"/>
+      </w:pPr>
+      <w:rPr>
+        <w:rFonts w:ascii="Wingdings" w:hAnsi="Wingdings" w:hint="default"/>
+      </w:rPr>
+    </w:lvl>
+    <w:lvl w:ilvl="2" w:tplc="04090005" w:tentative="1">
+      <w:start w:val="1"/>
+      <w:numFmt w:val="bullet"/>
+      <w:lvlText w:val=""/>
+      <w:lvlJc w:val="left"/>
+      <w:pPr>
+        <w:ind w:left="1680" w:hanging="420"/>
+      </w:pPr>
+      <w:rPr>
+        <w:rFonts w:ascii="Wingdings" w:hAnsi="Wingdings" w:hint="default"/>
+      </w:rPr>
+    </w:lvl>
+    <w:lvl w:ilvl="3" w:tplc="04090001" w:tentative="1">
+      <w:start w:val="1"/>
+      <w:numFmt w:val="bullet"/>
+      <w:lvlText w:val=""/>
+      <w:lvlJc w:val="left"/>
+      <w:pPr>
+        <w:ind w:left="2100" w:hanging="420"/>
+      </w:pPr>
+      <w:rPr>
+        <w:rFonts w:ascii="Wingdings" w:hAnsi="Wingdings" w:hint="default"/>
+      </w:rPr>
+    </w:lvl>
+    <w:lvl w:ilvl="4" w:tplc="04090003" w:tentative="1">
+      <w:start w:val="1"/>
+      <w:numFmt w:val="bullet"/>
+      <w:lvlText w:val=""/>
+      <w:lvlJc w:val="left"/>
+      <w:pPr>
+        <w:ind w:left="2520" w:hanging="420"/>
+      </w:pPr>
+      <w:rPr>
+        <w:rFonts w:ascii="Wingdings" w:hAnsi="Wingdings" w:hint="default"/>
+      </w:rPr>
+    </w:lvl>
+    <w:lvl w:ilvl="5" w:tplc="04090005" w:tentative="1">
+      <w:start w:val="1"/>
+      <w:numFmt w:val="bullet"/>
+      <w:lvlText w:val=""/>
+      <w:lvlJc w:val="left"/>
+      <w:pPr>
+        <w:ind w:left="2940" w:hanging="420"/>
+      </w:pPr>
+      <w:rPr>
+        <w:rFonts w:ascii="Wingdings" w:hAnsi="Wingdings" w:hint="default"/>
+      </w:rPr>
+    </w:lvl>
+    <w:lvl w:ilvl="6" w:tplc="04090001" w:tentative="1">
+      <w:start w:val="1"/>
+      <w:numFmt w:val="bullet"/>
+      <w:lvlText w:val=""/>
+      <w:lvlJc w:val="left"/>
+      <w:pPr>
+        <w:ind w:left="3360" w:hanging="420"/>
+      </w:pPr>
+      <w:rPr>
+        <w:rFonts w:ascii="Wingdings" w:hAnsi="Wingdings" w:hint="default"/>
+      </w:rPr>
+    </w:lvl>
+    <w:lvl w:ilvl="7" w:tplc="04090003" w:tentative="1">
+      <w:start w:val="1"/>
+      <w:numFmt w:val="bullet"/>
+      <w:lvlText w:val=""/>
+      <w:lvlJc w:val="left"/>
+      <w:pPr>
+        <w:ind w:left="3780" w:hanging="420"/>
+      </w:pPr>
+      <w:rPr>
+        <w:rFonts w:ascii="Wingdings" w:hAnsi="Wingdings" w:hint="default"/>
+      </w:rPr>
+    </w:lvl>
+    <w:lvl w:ilvl="8" w:tplc="04090005" w:tentative="1">
+      <w:start w:val="1"/>
+      <w:numFmt w:val="bullet"/>
+      <w:lvlText w:val=""/>
+      <w:lvlJc w:val="left"/>
+      <w:pPr>
+        <w:ind w:left="4200" w:hanging="420"/>
+      </w:pPr>
+      <w:rPr>
+        <w:rFonts w:ascii="Wingdings" w:hAnsi="Wingdings" w:hint="default"/>
+      </w:rPr>
+    </w:lvl>
+  </w:abstractNum>
+  <w:abstractNum w:abstractNumId="29">
+    <w:nsid w:val="617461DD"/>
+    <w:multiLevelType w:val="hybridMultilevel"/>
+    <w:tmpl w:val="50BE2130"/>
+    <w:lvl w:ilvl="0" w:tplc="04090001">
+      <w:start w:val="1"/>
+      <w:numFmt w:val="bullet"/>
+      <w:lvlText w:val=""/>
+      <w:lvlJc w:val="left"/>
+      <w:pPr>
+        <w:ind w:left="840" w:hanging="420"/>
+      </w:pPr>
+      <w:rPr>
+        <w:rFonts w:ascii="Wingdings" w:hAnsi="Wingdings" w:hint="default"/>
+      </w:rPr>
+    </w:lvl>
+    <w:lvl w:ilvl="1" w:tplc="04090003" w:tentative="1">
+      <w:start w:val="1"/>
+      <w:numFmt w:val="bullet"/>
+      <w:lvlText w:val=""/>
+      <w:lvlJc w:val="left"/>
+      <w:pPr>
+        <w:ind w:left="1260" w:hanging="420"/>
+      </w:pPr>
+      <w:rPr>
+        <w:rFonts w:ascii="Wingdings" w:hAnsi="Wingdings" w:hint="default"/>
+      </w:rPr>
+    </w:lvl>
+    <w:lvl w:ilvl="2" w:tplc="04090005" w:tentative="1">
+      <w:start w:val="1"/>
+      <w:numFmt w:val="bullet"/>
+      <w:lvlText w:val=""/>
+      <w:lvlJc w:val="left"/>
+      <w:pPr>
+        <w:ind w:left="1680" w:hanging="420"/>
+      </w:pPr>
+      <w:rPr>
+        <w:rFonts w:ascii="Wingdings" w:hAnsi="Wingdings" w:hint="default"/>
+      </w:rPr>
+    </w:lvl>
+    <w:lvl w:ilvl="3" w:tplc="04090001" w:tentative="1">
+      <w:start w:val="1"/>
+      <w:numFmt w:val="bullet"/>
+      <w:lvlText w:val=""/>
+      <w:lvlJc w:val="left"/>
+      <w:pPr>
+        <w:ind w:left="2100" w:hanging="420"/>
+      </w:pPr>
+      <w:rPr>
+        <w:rFonts w:ascii="Wingdings" w:hAnsi="Wingdings" w:hint="default"/>
+      </w:rPr>
+    </w:lvl>
+    <w:lvl w:ilvl="4" w:tplc="04090003" w:tentative="1">
+      <w:start w:val="1"/>
+      <w:numFmt w:val="bullet"/>
+      <w:lvlText w:val=""/>
+      <w:lvlJc w:val="left"/>
+      <w:pPr>
+        <w:ind w:left="2520" w:hanging="420"/>
+      </w:pPr>
+      <w:rPr>
+        <w:rFonts w:ascii="Wingdings" w:hAnsi="Wingdings" w:hint="default"/>
+      </w:rPr>
+    </w:lvl>
+    <w:lvl w:ilvl="5" w:tplc="04090005" w:tentative="1">
+      <w:start w:val="1"/>
+      <w:numFmt w:val="bullet"/>
+      <w:lvlText w:val=""/>
+      <w:lvlJc w:val="left"/>
+      <w:pPr>
+        <w:ind w:left="2940" w:hanging="420"/>
+      </w:pPr>
+      <w:rPr>
+        <w:rFonts w:ascii="Wingdings" w:hAnsi="Wingdings" w:hint="default"/>
+      </w:rPr>
+    </w:lvl>
+    <w:lvl w:ilvl="6" w:tplc="04090001" w:tentative="1">
+      <w:start w:val="1"/>
+      <w:numFmt w:val="bullet"/>
+      <w:lvlText w:val=""/>
+      <w:lvlJc w:val="left"/>
+      <w:pPr>
+        <w:ind w:left="3360" w:hanging="420"/>
+      </w:pPr>
+      <w:rPr>
+        <w:rFonts w:ascii="Wingdings" w:hAnsi="Wingdings" w:hint="default"/>
+      </w:rPr>
+    </w:lvl>
+    <w:lvl w:ilvl="7" w:tplc="04090003" w:tentative="1">
+      <w:start w:val="1"/>
+      <w:numFmt w:val="bullet"/>
+      <w:lvlText w:val=""/>
+      <w:lvlJc w:val="left"/>
+      <w:pPr>
+        <w:ind w:left="3780" w:hanging="420"/>
+      </w:pPr>
+      <w:rPr>
+        <w:rFonts w:ascii="Wingdings" w:hAnsi="Wingdings" w:hint="default"/>
+      </w:rPr>
+    </w:lvl>
+    <w:lvl w:ilvl="8" w:tplc="04090005" w:tentative="1">
+      <w:start w:val="1"/>
+      <w:numFmt w:val="bullet"/>
+      <w:lvlText w:val=""/>
+      <w:lvlJc w:val="left"/>
+      <w:pPr>
+        <w:ind w:left="4200" w:hanging="420"/>
+      </w:pPr>
+      <w:rPr>
+        <w:rFonts w:ascii="Wingdings" w:hAnsi="Wingdings" w:hint="default"/>
+      </w:rPr>
+    </w:lvl>
+  </w:abstractNum>
+  <w:abstractNum w:abstractNumId="30">
     <w:nsid w:val="6CC350F6"/>
     <w:multiLevelType w:val="multilevel"/>
     <w:tmpl w:val="BC5EE4C0"/>
@@ -43260,7 +44931,7 @@
       </w:rPr>
     </w:lvl>
   </w:abstractNum>
-  <w:abstractNum w:abstractNumId="27">
+  <w:abstractNum w:abstractNumId="31">
     <w:nsid w:val="73902296"/>
     <w:multiLevelType w:val="hybridMultilevel"/>
     <w:tmpl w:val="1082BCB6"/>
@@ -43346,7 +45017,7 @@
       </w:pPr>
     </w:lvl>
   </w:abstractNum>
-  <w:abstractNum w:abstractNumId="28">
+  <w:abstractNum w:abstractNumId="32">
     <w:nsid w:val="77CA403B"/>
     <w:multiLevelType w:val="multilevel"/>
     <w:tmpl w:val="0409001F"/>
@@ -43432,7 +45103,7 @@
       </w:pPr>
     </w:lvl>
   </w:abstractNum>
-  <w:abstractNum w:abstractNumId="29">
+  <w:abstractNum w:abstractNumId="33">
     <w:nsid w:val="7A3D58E8"/>
     <w:multiLevelType w:val="hybridMultilevel"/>
     <w:tmpl w:val="F7C01116"/>
@@ -43545,7 +45216,7 @@
       </w:rPr>
     </w:lvl>
   </w:abstractNum>
-  <w:abstractNum w:abstractNumId="30">
+  <w:abstractNum w:abstractNumId="34">
     <w:nsid w:val="7DBB4B5D"/>
     <w:multiLevelType w:val="multilevel"/>
     <w:tmpl w:val="0000001C"/>
@@ -43675,7 +45346,7 @@
       </w:rPr>
     </w:lvl>
   </w:abstractNum>
-  <w:abstractNum w:abstractNumId="31">
+  <w:abstractNum w:abstractNumId="35">
     <w:nsid w:val="7F984F1F"/>
     <w:multiLevelType w:val="hybridMultilevel"/>
     <w:tmpl w:val="1F0C52FE"/>
@@ -43789,22 +45460,22 @@
     </w:lvl>
   </w:abstractNum>
   <w:num w:numId="1">
-    <w:abstractNumId w:val="4"/>
+    <w:abstractNumId w:val="5"/>
   </w:num>
   <w:num w:numId="2">
     <w:abstractNumId w:val="3"/>
   </w:num>
   <w:num w:numId="3">
-    <w:abstractNumId w:val="30"/>
+    <w:abstractNumId w:val="34"/>
   </w:num>
   <w:num w:numId="4">
     <w:abstractNumId w:val="2"/>
   </w:num>
   <w:num w:numId="5">
-    <w:abstractNumId w:val="18"/>
+    <w:abstractNumId w:val="20"/>
   </w:num>
   <w:num w:numId="6">
-    <w:abstractNumId w:val="18"/>
+    <w:abstractNumId w:val="20"/>
     <w:lvlOverride w:ilvl="0">
       <w:startOverride w:val="1"/>
     </w:lvlOverride>
@@ -43834,7 +45505,7 @@
     </w:lvlOverride>
   </w:num>
   <w:num w:numId="7">
-    <w:abstractNumId w:val="18"/>
+    <w:abstractNumId w:val="20"/>
     <w:lvlOverride w:ilvl="0">
       <w:startOverride w:val="1"/>
     </w:lvlOverride>
@@ -43864,85 +45535,97 @@
     </w:lvlOverride>
   </w:num>
   <w:num w:numId="8">
-    <w:abstractNumId w:val="26"/>
+    <w:abstractNumId w:val="30"/>
   </w:num>
   <w:num w:numId="9">
     <w:abstractNumId w:val="1"/>
   </w:num>
   <w:num w:numId="10">
-    <w:abstractNumId w:val="13"/>
+    <w:abstractNumId w:val="15"/>
   </w:num>
   <w:num w:numId="11">
-    <w:abstractNumId w:val="20"/>
+    <w:abstractNumId w:val="23"/>
   </w:num>
   <w:num w:numId="12">
+    <w:abstractNumId w:val="7"/>
+  </w:num>
+  <w:num w:numId="13">
+    <w:abstractNumId w:val="28"/>
+  </w:num>
+  <w:num w:numId="14">
+    <w:abstractNumId w:val="24"/>
+  </w:num>
+  <w:num w:numId="15">
+    <w:abstractNumId w:val="17"/>
+  </w:num>
+  <w:num w:numId="16">
     <w:abstractNumId w:val="6"/>
   </w:num>
-  <w:num w:numId="13">
-    <w:abstractNumId w:val="24"/>
+  <w:num w:numId="17">
+    <w:abstractNumId w:val="25"/>
   </w:num>
-  <w:num w:numId="14">
-    <w:abstractNumId w:val="21"/>
+  <w:num w:numId="18">
+    <w:abstractNumId w:val="27"/>
   </w:num>
-  <w:num w:numId="15">
-    <w:abstractNumId w:val="15"/>
+  <w:num w:numId="19">
+    <w:abstractNumId w:val="31"/>
   </w:num>
-  <w:num w:numId="16">
-    <w:abstractNumId w:val="5"/>
+  <w:num w:numId="20">
+    <w:abstractNumId w:val="32"/>
   </w:num>
-  <w:num w:numId="17">
+  <w:num w:numId="21">
+    <w:abstractNumId w:val="11"/>
+  </w:num>
+  <w:num w:numId="22">
+    <w:abstractNumId w:val="29"/>
+  </w:num>
+  <w:num w:numId="23">
+    <w:abstractNumId w:val="14"/>
+  </w:num>
+  <w:num w:numId="24">
+    <w:abstractNumId w:val="18"/>
+  </w:num>
+  <w:num w:numId="25">
+    <w:abstractNumId w:val="12"/>
+  </w:num>
+  <w:num w:numId="26">
+    <w:abstractNumId w:val="19"/>
+  </w:num>
+  <w:num w:numId="27">
+    <w:abstractNumId w:val="8"/>
+  </w:num>
+  <w:num w:numId="28">
     <w:abstractNumId w:val="22"/>
   </w:num>
-  <w:num w:numId="18">
-    <w:abstractNumId w:val="23"/>
+  <w:num w:numId="29">
+    <w:abstractNumId w:val="35"/>
   </w:num>
-  <w:num w:numId="19">
-    <w:abstractNumId w:val="27"/>
-  </w:num>
-  <w:num w:numId="20">
-    <w:abstractNumId w:val="28"/>
-  </w:num>
-  <w:num w:numId="21">
-    <w:abstractNumId w:val="10"/>
-  </w:num>
-  <w:num w:numId="22">
-    <w:abstractNumId w:val="25"/>
-  </w:num>
-  <w:num w:numId="23">
-    <w:abstractNumId w:val="12"/>
-  </w:num>
-  <w:num w:numId="24">
+  <w:num w:numId="30">
     <w:abstractNumId w:val="16"/>
   </w:num>
-  <w:num w:numId="25">
-    <w:abstractNumId w:val="11"/>
-  </w:num>
-  <w:num w:numId="26">
-    <w:abstractNumId w:val="17"/>
-  </w:num>
-  <w:num w:numId="27">
-    <w:abstractNumId w:val="7"/>
-  </w:num>
-  <w:num w:numId="28">
-    <w:abstractNumId w:val="19"/>
-  </w:num>
-  <w:num w:numId="29">
-    <w:abstractNumId w:val="31"/>
-  </w:num>
-  <w:num w:numId="30">
-    <w:abstractNumId w:val="14"/>
-  </w:num>
   <w:num w:numId="31">
-    <w:abstractNumId w:val="29"/>
+    <w:abstractNumId w:val="33"/>
   </w:num>
   <w:num w:numId="32">
-    <w:abstractNumId w:val="8"/>
+    <w:abstractNumId w:val="9"/>
   </w:num>
   <w:num w:numId="33">
     <w:abstractNumId w:val="0"/>
   </w:num>
   <w:num w:numId="34">
-    <w:abstractNumId w:val="9"/>
+    <w:abstractNumId w:val="10"/>
+  </w:num>
+  <w:num w:numId="35">
+    <w:abstractNumId w:val="13"/>
+  </w:num>
+  <w:num w:numId="36">
+    <w:abstractNumId w:val="21"/>
+  </w:num>
+  <w:num w:numId="37">
+    <w:abstractNumId w:val="26"/>
+  </w:num>
+  <w:num w:numId="38">
+    <w:abstractNumId w:val="4"/>
   </w:num>
 </w:numbering>
 </file>

</xml_diff>

<commit_message>
process memory layout, erratra
</commit_message>
<xml_diff>
--- a/The Linux Programming Interface/The Linux Programming Interface.docx
+++ b/The Linux Programming Interface/The Linux Programming Interface.docx
@@ -35978,6 +35978,12 @@
         <w:rPr>
           <w:rFonts w:hint="eastAsia"/>
         </w:rPr>
+        <w:t>）</w:t>
+      </w:r>
+      <w:r>
+        <w:rPr>
+          <w:rFonts w:hint="eastAsia"/>
+        </w:rPr>
         <w:t>：程序使用的静态变量。</w:t>
       </w:r>
     </w:p>
@@ -44813,7 +44819,7 @@
                 <w:rPr>
                   <w:noProof/>
                 </w:rPr>
-                <w:t>41</w:t>
+                <w:t>46</w:t>
               </w:r>
             </w:fldSimple>
             <w:r>

</xml_diff>